<commit_message>
Update Homework 2 Solution on Functions
</commit_message>
<xml_diff>
--- a/Homework/RMD/HW02_Functions_2023_02_02.docx
+++ b/Homework/RMD/HW02_Functions_2023_02_02.docx
@@ -100,8 +100,107 @@
       </w:r>
       <w:r>
         <w:rPr>
+          <w:rStyle w:val="ControlFlowTok"/>
+        </w:rPr>
+        <w:t xml:space="preserve">if</w:t>
+      </w:r>
+      <w:r>
+        <w:rPr>
+          <w:rStyle w:val="NormalTok"/>
+        </w:rPr>
+        <w:t xml:space="preserve">(number </w:t>
+      </w:r>
+      <w:r>
+        <w:rPr>
+          <w:rStyle w:val="SpecialCharTok"/>
+        </w:rPr>
+        <w:t xml:space="preserve">&lt;=</w:t>
+      </w:r>
+      <w:r>
+        <w:rPr>
+          <w:rStyle w:val="NormalTok"/>
+        </w:rPr>
+        <w:t xml:space="preserve"> </w:t>
+      </w:r>
+      <w:r>
+        <w:rPr>
+          <w:rStyle w:val="DecValTok"/>
+        </w:rPr>
+        <w:t xml:space="preserve">0</w:t>
+      </w:r>
+      <w:r>
+        <w:rPr>
+          <w:rStyle w:val="NormalTok"/>
+        </w:rPr>
+        <w:t xml:space="preserve">){</w:t>
+      </w:r>
+      <w:r>
+        <w:br/>
+      </w:r>
+      <w:r>
+        <w:rPr>
+          <w:rStyle w:val="NormalTok"/>
+        </w:rPr>
+        <w:t xml:space="preserve">    </w:t>
+      </w:r>
+      <w:r>
+        <w:rPr>
           <w:rStyle w:val="FunctionTok"/>
         </w:rPr>
+        <w:t xml:space="preserve">print</w:t>
+      </w:r>
+      <w:r>
+        <w:rPr>
+          <w:rStyle w:val="NormalTok"/>
+        </w:rPr>
+        <w:t xml:space="preserve">(</w:t>
+      </w:r>
+      <w:r>
+        <w:rPr>
+          <w:rStyle w:val="StringTok"/>
+        </w:rPr>
+        <w:t xml:space="preserve">"Number must be positive!"</w:t>
+      </w:r>
+      <w:r>
+        <w:rPr>
+          <w:rStyle w:val="NormalTok"/>
+        </w:rPr>
+        <w:t xml:space="preserve">)</w:t>
+      </w:r>
+      <w:r>
+        <w:br/>
+      </w:r>
+      <w:r>
+        <w:rPr>
+          <w:rStyle w:val="NormalTok"/>
+        </w:rPr>
+        <w:t xml:space="preserve">  }</w:t>
+      </w:r>
+      <w:r>
+        <w:rPr>
+          <w:rStyle w:val="ControlFlowTok"/>
+        </w:rPr>
+        <w:t xml:space="preserve">else</w:t>
+      </w:r>
+      <w:r>
+        <w:rPr>
+          <w:rStyle w:val="NormalTok"/>
+        </w:rPr>
+        <w:t xml:space="preserve">{</w:t>
+      </w:r>
+      <w:r>
+        <w:br/>
+      </w:r>
+      <w:r>
+        <w:rPr>
+          <w:rStyle w:val="NormalTok"/>
+        </w:rPr>
+        <w:t xml:space="preserve">    </w:t>
+      </w:r>
+      <w:r>
+        <w:rPr>
+          <w:rStyle w:val="FunctionTok"/>
+        </w:rPr>
         <w:t xml:space="preserve">log</w:t>
       </w:r>
       <w:r>
@@ -156,7 +255,16 @@
         <w:rPr>
           <w:rStyle w:val="NormalTok"/>
         </w:rPr>
-        <w:t xml:space="preserve">(number)</w:t>
+        <w:t xml:space="preserve">(number) </w:t>
+      </w:r>
+      <w:r>
+        <w:br/>
+      </w:r>
+      <w:r>
+        <w:rPr>
+          <w:rStyle w:val="NormalTok"/>
+        </w:rPr>
+        <w:t xml:space="preserve">  }</w:t>
       </w:r>
       <w:r>
         <w:br/>
@@ -232,6 +340,36 @@
       </w:r>
       <w:r>
         <w:rPr>
+          <w:rStyle w:val="CommentTok"/>
+        </w:rPr>
+        <w:t xml:space="preserve"># The first five integers given i from 1 through 5 is same as i*2</w:t>
+      </w:r>
+      <w:r>
+        <w:br/>
+      </w:r>
+      <w:r>
+        <w:rPr>
+          <w:rStyle w:val="NormalTok"/>
+        </w:rPr>
+        <w:t xml:space="preserve">  </w:t>
+      </w:r>
+      <w:r>
+        <w:rPr>
+          <w:rStyle w:val="CommentTok"/>
+        </w:rPr>
+        <w:t xml:space="preserve"># Round up the decimal places to 6</w:t>
+      </w:r>
+      <w:r>
+        <w:br/>
+      </w:r>
+      <w:r>
+        <w:rPr>
+          <w:rStyle w:val="NormalTok"/>
+        </w:rPr>
+        <w:t xml:space="preserve">  </w:t>
+      </w:r>
+      <w:r>
+        <w:rPr>
           <w:rStyle w:val="FunctionTok"/>
         </w:rPr>
         <w:t xml:space="preserve">print</w:t>
@@ -264,7 +402,25 @@
         <w:rPr>
           <w:rStyle w:val="NormalTok"/>
         </w:rPr>
-        <w:t xml:space="preserve">, i, </w:t>
+        <w:t xml:space="preserve">, i</w:t>
+      </w:r>
+      <w:r>
+        <w:rPr>
+          <w:rStyle w:val="SpecialCharTok"/>
+        </w:rPr>
+        <w:t xml:space="preserve">*</w:t>
+      </w:r>
+      <w:r>
+        <w:rPr>
+          <w:rStyle w:val="DecValTok"/>
+        </w:rPr>
+        <w:t xml:space="preserve">2</w:t>
+      </w:r>
+      <w:r>
+        <w:rPr>
+          <w:rStyle w:val="NormalTok"/>
+        </w:rPr>
+        <w:t xml:space="preserve">, </w:t>
       </w:r>
       <w:r>
         <w:rPr>
@@ -282,13 +438,55 @@
         <w:rPr>
           <w:rStyle w:val="FunctionTok"/>
         </w:rPr>
+        <w:t xml:space="preserve">round</w:t>
+      </w:r>
+      <w:r>
+        <w:rPr>
+          <w:rStyle w:val="NormalTok"/>
+        </w:rPr>
+        <w:t xml:space="preserve">(</w:t>
+      </w:r>
+      <w:r>
+        <w:rPr>
+          <w:rStyle w:val="FunctionTok"/>
+        </w:rPr>
         <w:t xml:space="preserve">calc_log</w:t>
       </w:r>
       <w:r>
         <w:rPr>
           <w:rStyle w:val="NormalTok"/>
         </w:rPr>
-        <w:t xml:space="preserve">(i)))</w:t>
+        <w:t xml:space="preserve">(i</w:t>
+      </w:r>
+      <w:r>
+        <w:rPr>
+          <w:rStyle w:val="SpecialCharTok"/>
+        </w:rPr>
+        <w:t xml:space="preserve">*</w:t>
+      </w:r>
+      <w:r>
+        <w:rPr>
+          <w:rStyle w:val="DecValTok"/>
+        </w:rPr>
+        <w:t xml:space="preserve">2</w:t>
+      </w:r>
+      <w:r>
+        <w:rPr>
+          <w:rStyle w:val="NormalTok"/>
+        </w:rPr>
+        <w:t xml:space="preserve">), </w:t>
+      </w:r>
+      <w:r>
+        <w:rPr>
+          <w:rStyle w:val="DecValTok"/>
+        </w:rPr>
+        <w:t xml:space="preserve">6</w:t>
+      </w:r>
+      <w:r>
+        <w:rPr>
+          <w:rStyle w:val="NormalTok"/>
+        </w:rPr>
+        <w:t xml:space="preserve">)))</w:t>
       </w:r>
       <w:r>
         <w:br/>
@@ -308,7 +506,7 @@
         <w:rPr>
           <w:rStyle w:val="VerbatimChar"/>
         </w:rPr>
-        <w:t xml:space="preserve">## [1] "Log Calculation for  1  =  0"</w:t>
+        <w:t xml:space="preserve">## [1] "Log Calculation for  2  =  1.994177"</w:t>
       </w:r>
       <w:r>
         <w:br/>
@@ -317,7 +515,7 @@
         <w:rPr>
           <w:rStyle w:val="VerbatimChar"/>
         </w:rPr>
-        <w:t xml:space="preserve">## [1] "Log Calculation for  2  =  1.99417717622393"</w:t>
+        <w:t xml:space="preserve">## [1] "Log Calculation for  4  =  3.988354"</w:t>
       </w:r>
       <w:r>
         <w:br/>
@@ -326,7 +524,7 @@
         <w:rPr>
           <w:rStyle w:val="VerbatimChar"/>
         </w:rPr>
-        <w:t xml:space="preserve">## [1] "Log Calculation for  3  =  3.16069604410893"</w:t>
+        <w:t xml:space="preserve">## [1] "Log Calculation for  6  =  5.154873"</w:t>
       </w:r>
       <w:r>
         <w:br/>
@@ -335,7 +533,7 @@
         <w:rPr>
           <w:rStyle w:val="VerbatimChar"/>
         </w:rPr>
-        <w:t xml:space="preserve">## [1] "Log Calculation for  4  =  3.98835435244785"</w:t>
+        <w:t xml:space="preserve">## [1] "Log Calculation for  8  =  5.982532"</w:t>
       </w:r>
       <w:r>
         <w:br/>
@@ -344,7 +542,7 @@
         <w:rPr>
           <w:rStyle w:val="VerbatimChar"/>
         </w:rPr>
-        <w:t xml:space="preserve">## [1] "Log Calculation for  5  =  4.63033601165748"</w:t>
+        <w:t xml:space="preserve">## [1] "Log Calculation for  10  =  6.624513"</w:t>
       </w:r>
     </w:p>
     <w:bookmarkEnd w:id="20"/>
@@ -578,6 +776,18 @@
         <w:br/>
       </w:r>
       <w:r>
+        <w:br/>
+      </w:r>
+      <w:r>
+        <w:rPr>
+          <w:rStyle w:val="CommentTok"/>
+        </w:rPr>
+        <w:t xml:space="preserve"># Verify the function works with examples.</w:t>
+      </w:r>
+      <w:r>
+        <w:br/>
+      </w:r>
+      <w:r>
         <w:rPr>
           <w:rStyle w:val="FunctionTok"/>
         </w:rPr>
@@ -667,6 +877,18 @@
       <w:pPr>
         <w:pStyle w:val="SourceCode"/>
       </w:pPr>
+      <w:r>
+        <w:rPr>
+          <w:rStyle w:val="CommentTok"/>
+        </w:rPr>
+        <w:t xml:space="preserve"># To get the program to output "Team A won", the number of goals scored was changed to be higher than team B</w:t>
+      </w:r>
+      <w:r>
+        <w:br/>
+      </w:r>
+      <w:r>
+        <w:br/>
+      </w:r>
       <w:r>
         <w:rPr>
           <w:rStyle w:val="NormalTok"/>

</xml_diff>